<commit_message>
acabo y entrego evaluable vicent
</commit_message>
<xml_diff>
--- a/Desarrollo-Web-servidor/UD3/TwigSolucion/Argumentación.docx
+++ b/Desarrollo-Web-servidor/UD3/TwigSolucion/Argumentación.docx
@@ -79,16 +79,48 @@
       <w:r>
         <w:t>2.Averiguo y cambio la obtención para que me pille lo ultimo</w:t>
       </w:r>
+    </w:p>
+    <w:p>
       <w:bookmarkStart w:id="0" w:name="_GoBack"/>
       <w:bookmarkEnd w:id="0"/>
     </w:p>
+    <w:p/>
     <w:p>
       <w:r>
+        <w:t>3.</w:t>
+      </w:r>
+      <w:r>
+        <w:t xml:space="preserve">Cambio el </w:t>
+      </w:r>
+      <w:proofErr w:type="spellStart"/>
+      <w:r>
+        <w:t>dbconfig</w:t>
+      </w:r>
+      <w:proofErr w:type="spellEnd"/>
+      <w:r>
+        <w:t xml:space="preserve"> para que te pille </w:t>
+      </w:r>
+      <w:proofErr w:type="spellStart"/>
+      <w:r>
+        <w:t>biel</w:t>
+      </w:r>
+      <w:proofErr w:type="spellEnd"/>
+      <w:r>
+        <w:t xml:space="preserve"> la </w:t>
+      </w:r>
+      <w:proofErr w:type="spellStart"/>
+      <w:r>
+        <w:t>bdd</w:t>
+      </w:r>
+      <w:proofErr w:type="spellEnd"/>
+    </w:p>
+    <w:p>
+      <w:r>
         <w:drawing>
-          <wp:inline distT="0" distB="0" distL="0" distR="0" wp14:anchorId="26159C9D" wp14:editId="2625F426">
-            <wp:extent cx="5277587" cy="2572109"/>
+          <wp:inline distT="0" distB="0" distL="0" distR="0" wp14:anchorId="59259228" wp14:editId="1164EA64">
+            <wp:extent cx="2629267" cy="1467055"/>
             <wp:effectExtent l="0" t="0" r="0" b="0"/>
-            <wp:docPr id="1" name="Imagen 1"/>
+            <wp:docPr id="2" name="Imagen 2"/>
             <wp:cNvGraphicFramePr>
               <a:graphicFrameLocks xmlns:a="http://schemas.openxmlformats.org/drawingml/2006/main" noChangeAspect="1"/>
             </wp:cNvGraphicFramePr>
@@ -108,7 +140,7 @@
                   <pic:spPr>
                     <a:xfrm>
                       <a:off x="0" y="0"/>
-                      <a:ext cx="5277587" cy="2572109"/>
+                      <a:ext cx="2629267" cy="1467055"/>
                     </a:xfrm>
                     <a:prstGeom prst="rect">
                       <a:avLst/>
@@ -121,10 +153,103 @@
         </w:drawing>
       </w:r>
     </w:p>
+    <w:p>
+      <w:r>
+        <w:t xml:space="preserve">4 cambio la ruta del </w:t>
+      </w:r>
+      <w:proofErr w:type="spellStart"/>
+      <w:r>
+        <w:t>css</w:t>
+      </w:r>
+      <w:proofErr w:type="spellEnd"/>
+      <w:r>
+        <w:t xml:space="preserve"> para que te la pille</w:t>
+      </w:r>
+    </w:p>
+    <w:p>
+      <w:r>
+        <w:drawing>
+          <wp:inline distT="0" distB="0" distL="0" distR="0" wp14:anchorId="0D36A959" wp14:editId="609CB525">
+            <wp:extent cx="5400040" cy="2245360"/>
+            <wp:effectExtent l="0" t="0" r="0" b="2540"/>
+            <wp:docPr id="3" name="Imagen 3"/>
+            <wp:cNvGraphicFramePr>
+              <a:graphicFrameLocks xmlns:a="http://schemas.openxmlformats.org/drawingml/2006/main" noChangeAspect="1"/>
+            </wp:cNvGraphicFramePr>
+            <a:graphic xmlns:a="http://schemas.openxmlformats.org/drawingml/2006/main">
+              <a:graphicData uri="http://schemas.openxmlformats.org/drawingml/2006/picture">
+                <pic:pic xmlns:pic="http://schemas.openxmlformats.org/drawingml/2006/picture">
+                  <pic:nvPicPr>
+                    <pic:cNvPr id="1" name=""/>
+                    <pic:cNvPicPr/>
+                  </pic:nvPicPr>
+                  <pic:blipFill>
+                    <a:blip r:embed="rId5"/>
+                    <a:stretch>
+                      <a:fillRect/>
+                    </a:stretch>
+                  </pic:blipFill>
+                  <pic:spPr>
+                    <a:xfrm>
+                      <a:off x="0" y="0"/>
+                      <a:ext cx="5400040" cy="2245360"/>
+                    </a:xfrm>
+                    <a:prstGeom prst="rect">
+                      <a:avLst/>
+                    </a:prstGeom>
+                  </pic:spPr>
+                </pic:pic>
+              </a:graphicData>
+            </a:graphic>
+          </wp:inline>
+        </w:drawing>
+      </w:r>
+    </w:p>
+    <w:p/>
     <w:p/>
     <w:p>
       <w:r>
-        <w:t>3.</w:t>
+        <w:t>5 cambio la ruta de las imágenes para que te las pille</w:t>
+      </w:r>
+    </w:p>
+    <w:p>
+      <w:r>
+        <w:lastRenderedPageBreak/>
+        <w:drawing>
+          <wp:inline distT="0" distB="0" distL="0" distR="0" wp14:anchorId="43858F82" wp14:editId="38AE6ADD">
+            <wp:extent cx="5400040" cy="2408555"/>
+            <wp:effectExtent l="0" t="0" r="0" b="0"/>
+            <wp:docPr id="5" name="Imagen 5"/>
+            <wp:cNvGraphicFramePr>
+              <a:graphicFrameLocks xmlns:a="http://schemas.openxmlformats.org/drawingml/2006/main" noChangeAspect="1"/>
+            </wp:cNvGraphicFramePr>
+            <a:graphic xmlns:a="http://schemas.openxmlformats.org/drawingml/2006/main">
+              <a:graphicData uri="http://schemas.openxmlformats.org/drawingml/2006/picture">
+                <pic:pic xmlns:pic="http://schemas.openxmlformats.org/drawingml/2006/picture">
+                  <pic:nvPicPr>
+                    <pic:cNvPr id="1" name=""/>
+                    <pic:cNvPicPr/>
+                  </pic:nvPicPr>
+                  <pic:blipFill>
+                    <a:blip r:embed="rId6"/>
+                    <a:stretch>
+                      <a:fillRect/>
+                    </a:stretch>
+                  </pic:blipFill>
+                  <pic:spPr>
+                    <a:xfrm>
+                      <a:off x="0" y="0"/>
+                      <a:ext cx="5400040" cy="2408555"/>
+                    </a:xfrm>
+                    <a:prstGeom prst="rect">
+                      <a:avLst/>
+                    </a:prstGeom>
+                  </pic:spPr>
+                </pic:pic>
+              </a:graphicData>
+            </a:graphic>
+          </wp:inline>
+        </w:drawing>
       </w:r>
     </w:p>
     <w:sectPr>

</xml_diff>